<commit_message>
todavia no termine el word pero te lo mando igual knn final finalisimo
</commit_message>
<xml_diff>
--- a/Exercise/Gradient Boosting Machine.docx
+++ b/Exercise/Gradient Boosting Machine.docx
@@ -3776,7 +3776,6 @@
     </w:tbl>
     <w:p/>
     <w:p/>
-    <w:p/>
     <w:p>
       <w:pPr>
         <w:rPr>
@@ -3789,6 +3788,7 @@
           <w:b/>
           <w:u w:val="single"/>
         </w:rPr>
+        <w:lastRenderedPageBreak/>
         <w:t>2</w:t>
       </w:r>
       <w:r>
@@ -3799,10 +3799,9 @@
         <w:t>º corrida</w:t>
       </w:r>
     </w:p>
-    <w:p/>
     <w:tbl>
       <w:tblPr>
-        <w:tblW w:w="4620" w:type="dxa"/>
+        <w:tblW w:w="4652" w:type="dxa"/>
         <w:jc w:val="center"/>
         <w:tblCellMar>
           <w:left w:w="70" w:type="dxa"/>
@@ -3937,7 +3936,7 @@
         </w:tc>
         <w:tc>
           <w:tcPr>
-            <w:tcW w:w="1180" w:type="dxa"/>
+            <w:tcW w:w="1212" w:type="dxa"/>
             <w:tcBorders>
               <w:top w:val="single" w:sz="8" w:space="0" w:color="auto"/>
               <w:left w:val="nil"/>
@@ -4087,7 +4086,7 @@
         </w:tc>
         <w:tc>
           <w:tcPr>
-            <w:tcW w:w="1180" w:type="dxa"/>
+            <w:tcW w:w="1212" w:type="dxa"/>
             <w:tcBorders>
               <w:top w:val="nil"/>
               <w:left w:val="nil"/>
@@ -4233,7 +4232,7 @@
         </w:tc>
         <w:tc>
           <w:tcPr>
-            <w:tcW w:w="1180" w:type="dxa"/>
+            <w:tcW w:w="1212" w:type="dxa"/>
             <w:tcBorders>
               <w:top w:val="nil"/>
               <w:left w:val="nil"/>
@@ -4379,7 +4378,7 @@
         </w:tc>
         <w:tc>
           <w:tcPr>
-            <w:tcW w:w="1180" w:type="dxa"/>
+            <w:tcW w:w="1212" w:type="dxa"/>
             <w:tcBorders>
               <w:top w:val="nil"/>
               <w:left w:val="nil"/>
@@ -4525,7 +4524,7 @@
         </w:tc>
         <w:tc>
           <w:tcPr>
-            <w:tcW w:w="1180" w:type="dxa"/>
+            <w:tcW w:w="1212" w:type="dxa"/>
             <w:tcBorders>
               <w:top w:val="nil"/>
               <w:left w:val="nil"/>
@@ -4671,7 +4670,7 @@
         </w:tc>
         <w:tc>
           <w:tcPr>
-            <w:tcW w:w="1180" w:type="dxa"/>
+            <w:tcW w:w="1212" w:type="dxa"/>
             <w:tcBorders>
               <w:top w:val="nil"/>
               <w:left w:val="nil"/>
@@ -4817,7 +4816,7 @@
         </w:tc>
         <w:tc>
           <w:tcPr>
-            <w:tcW w:w="1180" w:type="dxa"/>
+            <w:tcW w:w="1212" w:type="dxa"/>
             <w:tcBorders>
               <w:top w:val="nil"/>
               <w:left w:val="nil"/>
@@ -4851,7 +4850,6 @@
         </w:tc>
       </w:tr>
     </w:tbl>
-    <w:p/>
     <w:p/>
     <w:p>
       <w:r>
@@ -7503,10 +7501,6 @@
         <w:fldChar w:fldCharType="end"/>
       </w:r>
     </w:p>
-    <w:p/>
-    <w:p/>
-    <w:p/>
-    <w:p/>
     <w:p>
       <w:pPr>
         <w:rPr>
@@ -7519,7 +7513,6 @@
           <w:b/>
           <w:u w:val="single"/>
         </w:rPr>
-        <w:lastRenderedPageBreak/>
         <w:t>3</w:t>
       </w:r>
       <w:r>
@@ -9747,14 +9740,9 @@
       <w:r>
         <w:fldChar w:fldCharType="end"/>
       </w:r>
+      <w:bookmarkStart w:id="0" w:name="_GoBack"/>
+      <w:bookmarkEnd w:id="0"/>
     </w:p>
-    <w:p/>
-    <w:p/>
-    <w:p/>
-    <w:p/>
-    <w:p/>
-    <w:p/>
-    <w:p/>
     <w:p>
       <w:pPr>
         <w:pStyle w:val="HTMLconformatoprevio"/>
@@ -10239,19 +10227,12 @@
           <w:u w:val="single"/>
         </w:rPr>
       </w:pPr>
-    </w:p>
-    <w:p>
-      <w:pPr>
-        <w:rPr>
-          <w:b/>
-          <w:u w:val="single"/>
-        </w:rPr>
-      </w:pPr>
       <w:r>
         <w:rPr>
           <w:b/>
           <w:u w:val="single"/>
         </w:rPr>
+        <w:lastRenderedPageBreak/>
         <w:t>4</w:t>
       </w:r>
       <w:r>
@@ -10273,18 +10254,6 @@
           <w:rFonts w:ascii="Lucida Console" w:hAnsi="Lucida Console"/>
           <w:color w:val="000000"/>
           <w:bdr w:val="none" w:sz="0" w:space="0" w:color="auto" w:frame="1"/>
-        </w:rPr>
-      </w:pPr>
-    </w:p>
-    <w:p>
-      <w:pPr>
-        <w:pStyle w:val="HTMLconformatoprevio"/>
-        <w:shd w:val="clear" w:color="auto" w:fill="FFFFFF"/>
-        <w:wordWrap w:val="0"/>
-        <w:spacing w:line="225" w:lineRule="atLeast"/>
-        <w:rPr>
-          <w:rFonts w:ascii="Lucida Console" w:hAnsi="Lucida Console"/>
-          <w:color w:val="000000"/>
         </w:rPr>
       </w:pPr>
     </w:p>
@@ -12298,7 +12267,6 @@
           <w:noProof/>
           <w:color w:val="000000"/>
         </w:rPr>
-        <w:lastRenderedPageBreak/>
         <w:drawing>
           <wp:inline distT="0" distB="0" distL="0" distR="0">
             <wp:extent cx="5400040" cy="3169920"/>
@@ -12379,6 +12347,126 @@
       </w:pPr>
     </w:p>
     <w:p>
+      <w:pPr>
+        <w:pStyle w:val="HTMLconformatoprevio"/>
+        <w:shd w:val="clear" w:color="auto" w:fill="FFFFFF"/>
+        <w:wordWrap w:val="0"/>
+        <w:spacing w:line="225" w:lineRule="atLeast"/>
+        <w:rPr>
+          <w:rFonts w:ascii="Lucida Console" w:hAnsi="Lucida Console"/>
+          <w:color w:val="000000"/>
+        </w:rPr>
+      </w:pPr>
+    </w:p>
+    <w:p>
+      <w:pPr>
+        <w:pStyle w:val="HTMLconformatoprevio"/>
+        <w:shd w:val="clear" w:color="auto" w:fill="FFFFFF"/>
+        <w:wordWrap w:val="0"/>
+        <w:spacing w:line="225" w:lineRule="atLeast"/>
+        <w:rPr>
+          <w:rFonts w:ascii="Lucida Console" w:hAnsi="Lucida Console"/>
+          <w:color w:val="000000"/>
+        </w:rPr>
+      </w:pPr>
+    </w:p>
+    <w:p>
+      <w:pPr>
+        <w:pStyle w:val="HTMLconformatoprevio"/>
+        <w:shd w:val="clear" w:color="auto" w:fill="FFFFFF"/>
+        <w:wordWrap w:val="0"/>
+        <w:spacing w:line="225" w:lineRule="atLeast"/>
+        <w:rPr>
+          <w:rFonts w:ascii="Lucida Console" w:hAnsi="Lucida Console"/>
+          <w:color w:val="000000"/>
+        </w:rPr>
+      </w:pPr>
+    </w:p>
+    <w:p>
+      <w:pPr>
+        <w:pStyle w:val="HTMLconformatoprevio"/>
+        <w:shd w:val="clear" w:color="auto" w:fill="FFFFFF"/>
+        <w:wordWrap w:val="0"/>
+        <w:spacing w:line="225" w:lineRule="atLeast"/>
+        <w:rPr>
+          <w:rFonts w:ascii="Lucida Console" w:hAnsi="Lucida Console"/>
+          <w:color w:val="000000"/>
+        </w:rPr>
+      </w:pPr>
+    </w:p>
+    <w:p>
+      <w:pPr>
+        <w:pStyle w:val="HTMLconformatoprevio"/>
+        <w:shd w:val="clear" w:color="auto" w:fill="FFFFFF"/>
+        <w:wordWrap w:val="0"/>
+        <w:spacing w:line="225" w:lineRule="atLeast"/>
+        <w:rPr>
+          <w:rFonts w:ascii="Lucida Console" w:hAnsi="Lucida Console"/>
+          <w:color w:val="000000"/>
+        </w:rPr>
+      </w:pPr>
+    </w:p>
+    <w:p>
+      <w:pPr>
+        <w:pStyle w:val="HTMLconformatoprevio"/>
+        <w:shd w:val="clear" w:color="auto" w:fill="FFFFFF"/>
+        <w:wordWrap w:val="0"/>
+        <w:spacing w:line="225" w:lineRule="atLeast"/>
+        <w:rPr>
+          <w:rFonts w:ascii="Lucida Console" w:hAnsi="Lucida Console"/>
+          <w:color w:val="000000"/>
+        </w:rPr>
+      </w:pPr>
+    </w:p>
+    <w:p>
+      <w:pPr>
+        <w:pStyle w:val="HTMLconformatoprevio"/>
+        <w:shd w:val="clear" w:color="auto" w:fill="FFFFFF"/>
+        <w:wordWrap w:val="0"/>
+        <w:spacing w:line="225" w:lineRule="atLeast"/>
+        <w:rPr>
+          <w:rFonts w:ascii="Lucida Console" w:hAnsi="Lucida Console"/>
+          <w:color w:val="000000"/>
+        </w:rPr>
+      </w:pPr>
+    </w:p>
+    <w:p>
+      <w:pPr>
+        <w:pStyle w:val="HTMLconformatoprevio"/>
+        <w:shd w:val="clear" w:color="auto" w:fill="FFFFFF"/>
+        <w:wordWrap w:val="0"/>
+        <w:spacing w:line="225" w:lineRule="atLeast"/>
+        <w:rPr>
+          <w:rFonts w:ascii="Lucida Console" w:hAnsi="Lucida Console"/>
+          <w:color w:val="000000"/>
+        </w:rPr>
+      </w:pPr>
+    </w:p>
+    <w:p>
+      <w:pPr>
+        <w:pStyle w:val="HTMLconformatoprevio"/>
+        <w:shd w:val="clear" w:color="auto" w:fill="FFFFFF"/>
+        <w:wordWrap w:val="0"/>
+        <w:spacing w:line="225" w:lineRule="atLeast"/>
+        <w:rPr>
+          <w:rFonts w:ascii="Lucida Console" w:hAnsi="Lucida Console"/>
+          <w:color w:val="000000"/>
+        </w:rPr>
+      </w:pPr>
+    </w:p>
+    <w:p>
+      <w:pPr>
+        <w:pStyle w:val="HTMLconformatoprevio"/>
+        <w:shd w:val="clear" w:color="auto" w:fill="FFFFFF"/>
+        <w:wordWrap w:val="0"/>
+        <w:spacing w:line="225" w:lineRule="atLeast"/>
+        <w:rPr>
+          <w:rFonts w:ascii="Lucida Console" w:hAnsi="Lucida Console"/>
+          <w:color w:val="000000"/>
+        </w:rPr>
+      </w:pPr>
+    </w:p>
+    <w:p>
       <w:r>
         <w:fldChar w:fldCharType="begin"/>
       </w:r>
@@ -12445,6 +12533,7 @@
                 <w:color w:val="000000"/>
                 <w:lang w:eastAsia="es-ES"/>
               </w:rPr>
+              <w:lastRenderedPageBreak/>
               <w:t> </w:t>
             </w:r>
           </w:p>
@@ -17181,7 +17270,6 @@
         <w:fldChar w:fldCharType="end"/>
       </w:r>
     </w:p>
-    <w:p/>
     <w:p>
       <w:pPr>
         <w:shd w:val="clear" w:color="auto" w:fill="FFFFFF"/>
@@ -17541,7 +17629,7 @@
           <w:color w:val="0000FF"/>
           <w:sz w:val="20"/>
           <w:szCs w:val="20"/>
-          <w:lang w:val="en-US" w:eastAsia="es-ES"/>
+          <w:lang w:eastAsia="es-ES"/>
         </w:rPr>
       </w:pPr>
       <w:r>
@@ -17895,8 +17983,6 @@
           <w:lang w:eastAsia="es-ES"/>
         </w:rPr>
       </w:pPr>
-      <w:bookmarkStart w:id="0" w:name="_GoBack"/>
-      <w:bookmarkEnd w:id="0"/>
     </w:p>
     <w:p>
       <w:pPr>
@@ -17918,7 +18004,6 @@
           <w:color w:val="000000"/>
           <w:bdr w:val="none" w:sz="0" w:space="0" w:color="auto" w:frame="1"/>
         </w:rPr>
-        <w:lastRenderedPageBreak/>
         <w:t xml:space="preserve">Se sube a </w:t>
       </w:r>
       <w:proofErr w:type="spellStart"/>
@@ -17929,16 +18014,7 @@
           <w:color w:val="000000"/>
           <w:bdr w:val="none" w:sz="0" w:space="0" w:color="auto" w:frame="1"/>
         </w:rPr>
-        <w:t>kagg</w:t>
-      </w:r>
-      <w:r>
-        <w:rPr>
-          <w:rStyle w:val="gnkrckgcgsb"/>
-          <w:rFonts w:ascii="Lucida Console" w:hAnsi="Lucida Console"/>
-          <w:color w:val="000000"/>
-          <w:bdr w:val="none" w:sz="0" w:space="0" w:color="auto" w:frame="1"/>
-        </w:rPr>
-        <w:t>le</w:t>
+        <w:t>kaggle</w:t>
       </w:r>
       <w:proofErr w:type="spellEnd"/>
       <w:r>
@@ -18011,25 +18087,7 @@
           <w:color w:val="000000"/>
           <w:bdr w:val="none" w:sz="0" w:space="0" w:color="auto" w:frame="1"/>
         </w:rPr>
-        <w:t xml:space="preserve"> h</w:t>
-      </w:r>
-      <w:r>
-        <w:rPr>
-          <w:rStyle w:val="gnkrckgcgsb"/>
-          <w:rFonts w:ascii="Lucida Console" w:hAnsi="Lucida Console"/>
-          <w:color w:val="000000"/>
-          <w:bdr w:val="none" w:sz="0" w:space="0" w:color="auto" w:frame="1"/>
-        </w:rPr>
-        <w:t>4</w:t>
-      </w:r>
-      <w:r>
-        <w:rPr>
-          <w:rStyle w:val="gnkrckgcgsb"/>
-          <w:rFonts w:ascii="Lucida Console" w:hAnsi="Lucida Console"/>
-          <w:color w:val="000000"/>
-          <w:bdr w:val="none" w:sz="0" w:space="0" w:color="auto" w:frame="1"/>
-        </w:rPr>
-        <w:t xml:space="preserve"> </w:t>
+        <w:t xml:space="preserve"> h4 </w:t>
       </w:r>
       <w:proofErr w:type="spellStart"/>
       <w:r>
@@ -18049,16 +18107,7 @@
           <w:color w:val="000000"/>
           <w:bdr w:val="none" w:sz="0" w:space="0" w:color="auto" w:frame="1"/>
         </w:rPr>
-        <w:t xml:space="preserve"> score de 1.</w:t>
-      </w:r>
-      <w:r>
-        <w:rPr>
-          <w:rStyle w:val="gnkrckgcgsb"/>
-          <w:rFonts w:ascii="Lucida Console" w:hAnsi="Lucida Console"/>
-          <w:color w:val="000000"/>
-          <w:bdr w:val="none" w:sz="0" w:space="0" w:color="auto" w:frame="1"/>
-        </w:rPr>
-        <w:t>23687</w:t>
+        <w:t xml:space="preserve"> score de 1.23687</w:t>
       </w:r>
     </w:p>
     <w:p>

</xml_diff>